<commit_message>
trying to embed resume
</commit_message>
<xml_diff>
--- a/public/joeSResume.docx
+++ b/public/joeSResume.docx
@@ -19,28 +19,6 @@
     <w:p>
       <w:pPr>
         <w:pStyle w:val="Title"/>
-      </w:pPr>
-      <w:r>
-        <w:t>Houston, Texas</w:t>
-      </w:r>
-    </w:p>
-    <w:p>
-      <w:pPr>
-        <w:rPr>
-          <w:sz w:val="24"/>
-          <w:szCs w:val="24"/>
-        </w:rPr>
-      </w:pPr>
-    </w:p>
-    <w:p>
-      <w:pPr>
-        <w:rPr>
-          <w:b/>
-          <w:bCs/>
-          <w:smallCaps/>
-          <w:sz w:val="19"/>
-          <w:szCs w:val="19"/>
-        </w:rPr>
         <w:sectPr>
           <w:endnotePr>
             <w:numFmt w:val="decimal"/>
@@ -51,6 +29,50 @@
           <w:cols w:space="720"/>
           <w:docGrid w:linePitch="272"/>
         </w:sectPr>
+      </w:pPr>
+      <w:r>
+        <w:t>Houston, Texas</w:t>
+      </w:r>
+    </w:p>
+    <w:p>
+      <w:pPr>
+        <w:tabs>
+          <w:tab w:val="left" w:pos="-1080"/>
+          <w:tab w:val="left" w:pos="-720"/>
+          <w:tab w:val="left" w:pos="1620"/>
+          <w:tab w:val="left" w:pos="1890"/>
+          <w:tab w:val="left" w:pos="2160"/>
+          <w:tab w:val="left" w:pos="2880"/>
+          <w:tab w:val="left" w:pos="3600"/>
+          <w:tab w:val="left" w:pos="4320"/>
+          <w:tab w:val="left" w:pos="5040"/>
+          <w:tab w:val="left" w:pos="5760"/>
+          <w:tab w:val="left" w:pos="6480"/>
+          <w:tab w:val="left" w:pos="7200"/>
+          <w:tab w:val="left" w:pos="7920"/>
+          <w:tab w:val="left" w:pos="8640"/>
+          <w:tab w:val="left" w:pos="9360"/>
+          <w:tab w:val="left" w:pos="10080"/>
+          <w:tab w:val="left" w:pos="10800"/>
+          <w:tab w:val="left" w:pos="11520"/>
+          <w:tab w:val="left" w:pos="12240"/>
+          <w:tab w:val="left" w:pos="12960"/>
+          <w:tab w:val="left" w:pos="13680"/>
+          <w:tab w:val="left" w:pos="14400"/>
+          <w:tab w:val="left" w:pos="15120"/>
+          <w:tab w:val="left" w:pos="15840"/>
+          <w:tab w:val="left" w:pos="16560"/>
+          <w:tab w:val="left" w:pos="17280"/>
+          <w:tab w:val="left" w:pos="18000"/>
+          <w:tab w:val="left" w:pos="18720"/>
+        </w:tabs>
+        <w:rPr>
+          <w:b/>
+          <w:bCs/>
+          <w:smallCaps/>
+          <w:sz w:val="24"/>
+          <w:szCs w:val="24"/>
+        </w:rPr>
       </w:pPr>
     </w:p>
     <w:p>
@@ -86,14 +108,29 @@
           <w:tab w:val="left" w:pos="18720"/>
         </w:tabs>
         <w:ind w:left="1890" w:hanging="1890"/>
+        <w:jc w:val="center"/>
         <w:rPr>
           <w:b/>
           <w:bCs/>
-          <w:smallCaps/>
-          <w:sz w:val="24"/>
-          <w:szCs w:val="24"/>
-        </w:rPr>
-      </w:pPr>
+        </w:rPr>
+      </w:pPr>
+      <w:r>
+        <w:rPr>
+          <w:b/>
+          <w:bCs/>
+        </w:rPr>
+        <w:t xml:space="preserve">Phone: 281-714-6608 | Email: </w:t>
+      </w:r>
+      <w:hyperlink r:id="rId7" w:history="1">
+        <w:r>
+          <w:rPr>
+            <w:rStyle w:val="Hyperlink"/>
+            <w:b/>
+            <w:bCs/>
+          </w:rPr>
+          <w:t>joseph.sandoval.cs6@gmailcom</w:t>
+        </w:r>
+      </w:hyperlink>
     </w:p>
     <w:p>
       <w:pPr>
@@ -128,81 +165,47 @@
           <w:tab w:val="left" w:pos="18720"/>
         </w:tabs>
         <w:ind w:left="1890" w:hanging="1890"/>
-        <w:rPr>
-          <w:sz w:val="24"/>
-          <w:szCs w:val="24"/>
-        </w:rPr>
-      </w:pPr>
-      <w:r>
+        <w:jc w:val="center"/>
         <w:rPr>
           <w:b/>
           <w:bCs/>
         </w:rPr>
-        <w:t>P</w:t>
-      </w:r>
+      </w:pPr>
       <w:r>
         <w:rPr>
           <w:b/>
           <w:bCs/>
         </w:rPr>
-        <w:t>ortfolio</w:t>
-      </w:r>
-      <w:r>
-        <w:rPr>
-          <w:b/>
-          <w:bCs/>
-        </w:rPr>
-        <w:t>:</w:t>
-      </w:r>
-      <w:r>
-        <w:rPr>
-          <w:b/>
-          <w:bCs/>
-          <w:smallCaps/>
-          <w:sz w:val="24"/>
-          <w:szCs w:val="24"/>
-        </w:rPr>
-        <w:tab/>
-      </w:r>
-      <w:hyperlink r:id="rId7" w:history="1">
-        <w:r>
-          <w:rPr>
-            <w:rStyle w:val="Hyperlink"/>
-          </w:rPr>
-          <w:t>GI</w:t>
-        </w:r>
-        <w:r>
-          <w:rPr>
-            <w:rStyle w:val="Hyperlink"/>
-          </w:rPr>
-          <w:t>T</w:t>
-        </w:r>
-        <w:r>
-          <w:rPr>
-            <w:rStyle w:val="Hyperlink"/>
-          </w:rPr>
-          <w:t>HUB</w:t>
-        </w:r>
-      </w:hyperlink>
-      <w:r>
-        <w:t xml:space="preserve">   </w:t>
-      </w:r>
-      <w:r>
-        <w:tab/>
-      </w:r>
-      <w:r>
-        <w:tab/>
-      </w:r>
-      <w:r>
-        <w:tab/>
         <w:t xml:space="preserve">LinkedIn: </w:t>
       </w:r>
       <w:hyperlink r:id="rId8" w:history="1">
         <w:r>
           <w:rPr>
             <w:rStyle w:val="Hyperlink"/>
+            <w:b/>
+            <w:bCs/>
           </w:rPr>
-          <w:t>Click Here</w:t>
+          <w:t>https://www.linkedin.com/in/joseph-sandoval-70b177259/</w:t>
+        </w:r>
+      </w:hyperlink>
+      <w:r>
+        <w:rPr>
+          <w:b/>
+          <w:bCs/>
+        </w:rPr>
+        <w:t xml:space="preserve"> | Github:</w:t>
+      </w:r>
+      <w:r>
+        <w:t xml:space="preserve"> </w:t>
+      </w:r>
+      <w:hyperlink r:id="rId9" w:history="1">
+        <w:r>
+          <w:rPr>
+            <w:rStyle w:val="Hyperlink"/>
+            <w:b/>
+            <w:bCs/>
+          </w:rPr>
+          <w:t>https://iricekrispie.github.io/react-portfolio/</w:t>
         </w:r>
       </w:hyperlink>
     </w:p>
@@ -239,11 +242,36 @@
           <w:tab w:val="left" w:pos="18720"/>
         </w:tabs>
         <w:ind w:left="1890" w:hanging="1890"/>
-        <w:rPr>
-          <w:sz w:val="24"/>
-          <w:szCs w:val="24"/>
-        </w:rPr>
-      </w:pPr>
+        <w:jc w:val="center"/>
+        <w:rPr>
+          <w:sz w:val="24"/>
+          <w:szCs w:val="24"/>
+        </w:rPr>
+      </w:pPr>
+      <w:r>
+        <w:rPr>
+          <w:b/>
+          <w:bCs/>
+        </w:rPr>
+        <w:t>Portfolio:</w:t>
+      </w:r>
+      <w:r>
+        <w:rPr>
+          <w:sz w:val="24"/>
+          <w:szCs w:val="24"/>
+        </w:rPr>
+        <w:t xml:space="preserve"> </w:t>
+      </w:r>
+      <w:hyperlink r:id="rId10" w:history="1">
+        <w:r>
+          <w:rPr>
+            <w:rStyle w:val="Hyperlink"/>
+            <w:sz w:val="24"/>
+            <w:szCs w:val="24"/>
+          </w:rPr>
+          <w:t>https://iricekrispie.github.io/react-portfolio/</w:t>
+        </w:r>
+      </w:hyperlink>
     </w:p>
     <w:p>
       <w:pPr>
@@ -278,40 +306,12 @@
           <w:tab w:val="left" w:pos="18720"/>
         </w:tabs>
         <w:ind w:left="1890" w:hanging="1890"/>
-        <w:rPr>
-          <w:sz w:val="24"/>
-          <w:szCs w:val="24"/>
-        </w:rPr>
-      </w:pPr>
-      <w:r>
-        <w:rPr>
-          <w:b/>
-          <w:bCs/>
-        </w:rPr>
-        <w:t>SUMMARY:</w:t>
-      </w:r>
-      <w:r>
-        <w:rPr>
-          <w:sz w:val="24"/>
-          <w:szCs w:val="24"/>
-        </w:rPr>
-        <w:tab/>
-        <w:t>•</w:t>
-      </w:r>
-      <w:r>
-        <w:rPr>
-          <w:sz w:val="24"/>
-          <w:szCs w:val="24"/>
-        </w:rPr>
-        <w:tab/>
-      </w:r>
-      <w:r>
-        <w:rPr>
-          <w:sz w:val="24"/>
-          <w:szCs w:val="24"/>
-        </w:rPr>
-        <w:t xml:space="preserve">Familiar with HTML, CSS, JavaScript, jQuery, mongo DB, MySQL, Web Bundlers, </w:t>
-      </w:r>
+        <w:jc w:val="center"/>
+        <w:rPr>
+          <w:sz w:val="24"/>
+          <w:szCs w:val="24"/>
+        </w:rPr>
+      </w:pPr>
     </w:p>
     <w:p>
       <w:pPr>
@@ -356,14 +356,59 @@
           <w:b/>
           <w:bCs/>
         </w:rPr>
+        <w:t>SUMMARY:</w:t>
+      </w:r>
+      <w:r>
+        <w:rPr>
+          <w:sz w:val="24"/>
+          <w:szCs w:val="24"/>
+        </w:rPr>
         <w:tab/>
       </w:r>
       <w:r>
         <w:rPr>
-          <w:sz w:val="24"/>
-          <w:szCs w:val="24"/>
-        </w:rPr>
-        <w:t xml:space="preserve">    Node, Express framework</w:t>
+          <w:rFonts w:ascii="Segoe UI Symbol" w:hAnsi="Segoe UI Symbol" w:cs="Segoe UI Symbol"/>
+          <w:color w:val="000000"/>
+          <w:sz w:val="26"/>
+          <w:szCs w:val="26"/>
+          <w:shd w:val="clear" w:color="auto" w:fill="FFFFFF"/>
+        </w:rPr>
+        <w:t>➡</w:t>
+      </w:r>
+      <w:r>
+        <w:rPr>
+          <w:sz w:val="24"/>
+          <w:szCs w:val="24"/>
+        </w:rPr>
+        <w:tab/>
+      </w:r>
+      <w:r>
+        <w:rPr>
+          <w:sz w:val="24"/>
+          <w:szCs w:val="24"/>
+        </w:rPr>
+        <w:t xml:space="preserve">Entry level web developer </w:t>
+      </w:r>
+      <w:r>
+        <w:rPr>
+          <w:sz w:val="24"/>
+          <w:szCs w:val="24"/>
+        </w:rPr>
+        <w:t>familiar with</w:t>
+      </w:r>
+      <w:r>
+        <w:rPr>
+          <w:sz w:val="24"/>
+          <w:szCs w:val="24"/>
+        </w:rPr>
+        <w:t xml:space="preserve"> </w:t>
+      </w:r>
+      <w:r>
+        <w:rPr>
+          <w:sz w:val="24"/>
+          <w:szCs w:val="24"/>
+        </w:rPr>
+        <w:t>HTML, CSS, JavaScript, jQuery, mongo DB, MySQL, Web Bundlers, Node, Express framework</w:t>
       </w:r>
       <w:r>
         <w:rPr>
@@ -371,6 +416,41 @@
           <w:szCs w:val="24"/>
         </w:rPr>
         <w:t>, Jest Testing Framework</w:t>
+      </w:r>
+      <w:r>
+        <w:rPr>
+          <w:sz w:val="24"/>
+          <w:szCs w:val="24"/>
+        </w:rPr>
+        <w:t>, React,</w:t>
+      </w:r>
+      <w:r>
+        <w:rPr>
+          <w:sz w:val="24"/>
+          <w:szCs w:val="24"/>
+        </w:rPr>
+        <w:t xml:space="preserve"> Git,</w:t>
+      </w:r>
+      <w:r>
+        <w:rPr>
+          <w:sz w:val="24"/>
+          <w:szCs w:val="24"/>
+        </w:rPr>
+        <w:t xml:space="preserve"> and</w:t>
+      </w:r>
+      <w:r>
+        <w:rPr>
+          <w:sz w:val="24"/>
+          <w:szCs w:val="24"/>
+        </w:rPr>
+        <w:t xml:space="preserve"> Heroku Deployment</w:t>
+      </w:r>
+      <w:r>
+        <w:rPr>
+          <w:sz w:val="24"/>
+          <w:szCs w:val="24"/>
+        </w:rPr>
+        <w:t>.</w:t>
       </w:r>
     </w:p>
     <w:p>
@@ -466,19 +546,21 @@
       </w:r>
       <w:r>
         <w:rPr>
+          <w:rFonts w:ascii="Segoe UI Symbol" w:hAnsi="Segoe UI Symbol" w:cs="Segoe UI Symbol"/>
+          <w:color w:val="000000"/>
+          <w:sz w:val="26"/>
+          <w:szCs w:val="26"/>
+          <w:shd w:val="clear" w:color="auto" w:fill="FFFFFF"/>
+        </w:rPr>
+        <w:t>➡</w:t>
+      </w:r>
+      <w:r>
+        <w:rPr>
           <w:b/>
           <w:sz w:val="24"/>
           <w:szCs w:val="24"/>
         </w:rPr>
-        <w:t>Currently attending the U</w:t>
-      </w:r>
-      <w:r>
-        <w:rPr>
-          <w:b/>
-          <w:sz w:val="24"/>
-          <w:szCs w:val="24"/>
-        </w:rPr>
-        <w:t>TA Full Stack Bootcamp.</w:t>
+        <w:t>University of Texas at Austin Full Stack Coding Boot Camp Certificate</w:t>
       </w:r>
     </w:p>
     <w:p>
@@ -583,7 +665,7 @@
           <w:sz w:val="24"/>
           <w:szCs w:val="24"/>
         </w:rPr>
-        <w:t>6</w:t>
+        <w:t>6/5</w:t>
       </w:r>
       <w:r>
         <w:rPr>
@@ -591,7 +673,7 @@
           <w:sz w:val="24"/>
           <w:szCs w:val="24"/>
         </w:rPr>
-        <w:t>/</w:t>
+        <w:t>/1</w:t>
       </w:r>
       <w:r>
         <w:rPr>
@@ -599,80 +681,11 @@
           <w:sz w:val="24"/>
           <w:szCs w:val="24"/>
         </w:rPr>
-        <w:t>5</w:t>
-      </w:r>
-      <w:r>
-        <w:rPr>
-          <w:b/>
-          <w:sz w:val="24"/>
-          <w:szCs w:val="24"/>
-        </w:rPr>
-        <w:t>/1</w:t>
-      </w:r>
-      <w:r>
-        <w:rPr>
-          <w:b/>
-          <w:sz w:val="24"/>
-          <w:szCs w:val="24"/>
-        </w:rPr>
-        <w:t>2</w:t>
-      </w:r>
-      <w:r>
-        <w:rPr>
-          <w:b/>
-          <w:sz w:val="24"/>
-          <w:szCs w:val="24"/>
-        </w:rPr>
-        <w:t xml:space="preserve"> - </w:t>
-      </w:r>
-      <w:r>
-        <w:rPr>
-          <w:b/>
-          <w:sz w:val="24"/>
-          <w:szCs w:val="24"/>
-        </w:rPr>
-        <w:t>5</w:t>
-      </w:r>
-      <w:r>
-        <w:rPr>
-          <w:b/>
-          <w:sz w:val="24"/>
-          <w:szCs w:val="24"/>
-        </w:rPr>
-        <w:t>/</w:t>
-      </w:r>
-      <w:r>
-        <w:rPr>
-          <w:b/>
-          <w:sz w:val="24"/>
-          <w:szCs w:val="24"/>
-        </w:rPr>
-        <w:t>17</w:t>
-      </w:r>
-      <w:r>
-        <w:rPr>
-          <w:b/>
-          <w:sz w:val="24"/>
-          <w:szCs w:val="24"/>
-        </w:rPr>
-        <w:t>/</w:t>
-      </w:r>
-      <w:r>
-        <w:rPr>
-          <w:b/>
-          <w:sz w:val="24"/>
-          <w:szCs w:val="24"/>
-        </w:rPr>
-        <w:t>22</w:t>
+        <w:t>2 - 5/17/22</w:t>
       </w:r>
     </w:p>
     <w:p>
       <w:pPr>
-        <w:pStyle w:val="ListParagraph"/>
-        <w:numPr>
-          <w:ilvl w:val="0"/>
-          <w:numId w:val="9"/>
-        </w:numPr>
         <w:tabs>
           <w:tab w:val="left" w:pos="-1080"/>
           <w:tab w:val="left" w:pos="-720"/>
@@ -700,11 +713,22 @@
           <w:tab w:val="left" w:pos="18000"/>
           <w:tab w:val="left" w:pos="18720"/>
         </w:tabs>
-        <w:rPr>
-          <w:sz w:val="24"/>
-          <w:szCs w:val="24"/>
-        </w:rPr>
-      </w:pPr>
+        <w:ind w:left="360"/>
+        <w:rPr>
+          <w:sz w:val="24"/>
+          <w:szCs w:val="24"/>
+        </w:rPr>
+      </w:pPr>
+      <w:r>
+        <w:rPr>
+          <w:rFonts w:ascii="Segoe UI Symbol" w:hAnsi="Segoe UI Symbol" w:cs="Segoe UI Symbol"/>
+          <w:color w:val="000000"/>
+          <w:sz w:val="26"/>
+          <w:szCs w:val="26"/>
+          <w:shd w:val="clear" w:color="auto" w:fill="FFFFFF"/>
+        </w:rPr>
+        <w:t>➡</w:t>
+      </w:r>
       <w:r>
         <w:rPr>
           <w:sz w:val="24"/>
@@ -764,14 +788,18 @@
         </w:rPr>
         <w:t>:</w:t>
       </w:r>
+      <w:r>
+        <w:rPr>
+          <w:b/>
+          <w:sz w:val="24"/>
+          <w:szCs w:val="24"/>
+        </w:rPr>
+        <w:tab/>
+        <w:t>9/22 - Present</w:t>
+      </w:r>
     </w:p>
     <w:p>
       <w:pPr>
-        <w:pStyle w:val="ListParagraph"/>
-        <w:numPr>
-          <w:ilvl w:val="0"/>
-          <w:numId w:val="9"/>
-        </w:numPr>
         <w:tabs>
           <w:tab w:val="left" w:pos="-1080"/>
           <w:tab w:val="left" w:pos="-720"/>
@@ -798,42 +826,32 @@
           <w:tab w:val="left" w:pos="18000"/>
           <w:tab w:val="left" w:pos="18720"/>
         </w:tabs>
-        <w:rPr>
-          <w:sz w:val="24"/>
-          <w:szCs w:val="24"/>
-        </w:rPr>
-      </w:pPr>
-      <w:r>
-        <w:rPr>
-          <w:sz w:val="24"/>
-          <w:szCs w:val="24"/>
-        </w:rPr>
-        <w:t xml:space="preserve">Worked with a team to create a movie tracking app using JavaScript, CSS, HTML, and making </w:t>
-      </w:r>
-      <w:proofErr w:type="spellStart"/>
-      <w:r>
-        <w:rPr>
-          <w:sz w:val="24"/>
-          <w:szCs w:val="24"/>
-        </w:rPr>
-        <w:t>api</w:t>
-      </w:r>
-      <w:proofErr w:type="spellEnd"/>
-      <w:r>
-        <w:rPr>
-          <w:sz w:val="24"/>
-          <w:szCs w:val="24"/>
-        </w:rPr>
-        <w:t xml:space="preserve"> calls to IMDB</w:t>
+        <w:ind w:left="360"/>
+        <w:rPr>
+          <w:sz w:val="24"/>
+          <w:szCs w:val="24"/>
+        </w:rPr>
+      </w:pPr>
+      <w:r>
+        <w:rPr>
+          <w:rFonts w:ascii="Segoe UI Symbol" w:hAnsi="Segoe UI Symbol" w:cs="Segoe UI Symbol"/>
+          <w:color w:val="000000"/>
+          <w:sz w:val="26"/>
+          <w:szCs w:val="26"/>
+          <w:shd w:val="clear" w:color="auto" w:fill="FFFFFF"/>
+        </w:rPr>
+        <w:t>➡</w:t>
+      </w:r>
+      <w:r>
+        <w:rPr>
+          <w:sz w:val="24"/>
+          <w:szCs w:val="24"/>
+        </w:rPr>
+        <w:t>Worked with a team to create a movie tracking app using JavaScript, CSS, HTML, and making api calls to IMDB</w:t>
       </w:r>
     </w:p>
     <w:p>
       <w:pPr>
-        <w:pStyle w:val="ListParagraph"/>
-        <w:numPr>
-          <w:ilvl w:val="1"/>
-          <w:numId w:val="9"/>
-        </w:numPr>
         <w:tabs>
           <w:tab w:val="left" w:pos="-1080"/>
           <w:tab w:val="left" w:pos="-720"/>
@@ -860,11 +878,22 @@
           <w:tab w:val="left" w:pos="18000"/>
           <w:tab w:val="left" w:pos="18720"/>
         </w:tabs>
-        <w:rPr>
-          <w:sz w:val="24"/>
-          <w:szCs w:val="24"/>
-        </w:rPr>
-      </w:pPr>
+        <w:ind w:left="1080"/>
+        <w:rPr>
+          <w:sz w:val="24"/>
+          <w:szCs w:val="24"/>
+        </w:rPr>
+      </w:pPr>
+      <w:r>
+        <w:rPr>
+          <w:rFonts w:ascii="Segoe UI Symbol" w:hAnsi="Segoe UI Symbol" w:cs="Segoe UI Symbol"/>
+          <w:color w:val="000000"/>
+          <w:sz w:val="26"/>
+          <w:szCs w:val="26"/>
+          <w:shd w:val="clear" w:color="auto" w:fill="FFFFFF"/>
+        </w:rPr>
+        <w:t>➛</w:t>
+      </w:r>
       <w:r>
         <w:rPr>
           <w:sz w:val="24"/>
@@ -872,7 +901,7 @@
         </w:rPr>
         <w:t xml:space="preserve">Deployed on GitHub pages: </w:t>
       </w:r>
-      <w:hyperlink r:id="rId9" w:history="1">
+      <w:hyperlink r:id="rId11" w:history="1">
         <w:r>
           <w:rPr>
             <w:rStyle w:val="Hyperlink"/>
@@ -885,11 +914,6 @@
     </w:p>
     <w:p>
       <w:pPr>
-        <w:pStyle w:val="ListParagraph"/>
-        <w:numPr>
-          <w:ilvl w:val="0"/>
-          <w:numId w:val="9"/>
-        </w:numPr>
         <w:tabs>
           <w:tab w:val="left" w:pos="-1080"/>
           <w:tab w:val="left" w:pos="-720"/>
@@ -916,26 +940,53 @@
           <w:tab w:val="left" w:pos="18000"/>
           <w:tab w:val="left" w:pos="18720"/>
         </w:tabs>
-        <w:rPr>
-          <w:sz w:val="24"/>
-          <w:szCs w:val="24"/>
-        </w:rPr>
-      </w:pPr>
-      <w:r>
-        <w:rPr>
-          <w:sz w:val="24"/>
-          <w:szCs w:val="24"/>
-        </w:rPr>
-        <w:t>Worked with a team to create a web app that allows you to make an event, invite others to that event, and make profiles.</w:t>
+        <w:ind w:left="360"/>
+        <w:rPr>
+          <w:sz w:val="24"/>
+          <w:szCs w:val="24"/>
+        </w:rPr>
+      </w:pPr>
+      <w:r>
+        <w:rPr>
+          <w:rFonts w:ascii="Segoe UI Symbol" w:hAnsi="Segoe UI Symbol" w:cs="Segoe UI Symbol"/>
+          <w:color w:val="000000"/>
+          <w:sz w:val="26"/>
+          <w:szCs w:val="26"/>
+          <w:shd w:val="clear" w:color="auto" w:fill="FFFFFF"/>
+        </w:rPr>
+        <w:t>➡</w:t>
+      </w:r>
+      <w:r>
+        <w:rPr>
+          <w:sz w:val="24"/>
+          <w:szCs w:val="24"/>
+        </w:rPr>
+        <w:t>Partnered</w:t>
+      </w:r>
+      <w:r>
+        <w:rPr>
+          <w:sz w:val="24"/>
+          <w:szCs w:val="24"/>
+        </w:rPr>
+        <w:t xml:space="preserve"> </w:t>
+      </w:r>
+      <w:r>
+        <w:rPr>
+          <w:sz w:val="24"/>
+          <w:szCs w:val="24"/>
+        </w:rPr>
+        <w:t xml:space="preserve">with </w:t>
+      </w:r>
+      <w:r>
+        <w:rPr>
+          <w:sz w:val="24"/>
+          <w:szCs w:val="24"/>
+        </w:rPr>
+        <w:t>a team to create a web app that allows you to make an event, invite others to that event, and make profiles.</w:t>
       </w:r>
     </w:p>
     <w:p>
       <w:pPr>
-        <w:pStyle w:val="ListParagraph"/>
-        <w:numPr>
-          <w:ilvl w:val="1"/>
-          <w:numId w:val="9"/>
-        </w:numPr>
         <w:tabs>
           <w:tab w:val="left" w:pos="-1080"/>
           <w:tab w:val="left" w:pos="-720"/>
@@ -962,42 +1013,32 @@
           <w:tab w:val="left" w:pos="18000"/>
           <w:tab w:val="left" w:pos="18720"/>
         </w:tabs>
-        <w:rPr>
-          <w:sz w:val="24"/>
-          <w:szCs w:val="24"/>
-        </w:rPr>
-      </w:pPr>
-      <w:r>
-        <w:rPr>
-          <w:sz w:val="24"/>
-          <w:szCs w:val="24"/>
-        </w:rPr>
-        <w:t xml:space="preserve">Tech Stack: JavaScript, HTML, CSS, Tailwind framework, Node, Express Framework,  </w:t>
-      </w:r>
-      <w:proofErr w:type="spellStart"/>
-      <w:r>
-        <w:rPr>
-          <w:sz w:val="24"/>
-          <w:szCs w:val="24"/>
-        </w:rPr>
-        <w:t>Sequelize</w:t>
-      </w:r>
-      <w:proofErr w:type="spellEnd"/>
-      <w:r>
-        <w:rPr>
-          <w:sz w:val="24"/>
-          <w:szCs w:val="24"/>
-        </w:rPr>
-        <w:t xml:space="preserve"> ORM, MySQL, Handlebars for templating.</w:t>
+        <w:ind w:left="1080"/>
+        <w:rPr>
+          <w:sz w:val="24"/>
+          <w:szCs w:val="24"/>
+        </w:rPr>
+      </w:pPr>
+      <w:r>
+        <w:rPr>
+          <w:rFonts w:ascii="Segoe UI Symbol" w:hAnsi="Segoe UI Symbol" w:cs="Segoe UI Symbol"/>
+          <w:color w:val="000000"/>
+          <w:sz w:val="26"/>
+          <w:szCs w:val="26"/>
+          <w:shd w:val="clear" w:color="auto" w:fill="FFFFFF"/>
+        </w:rPr>
+        <w:t>➛</w:t>
+      </w:r>
+      <w:r>
+        <w:rPr>
+          <w:sz w:val="24"/>
+          <w:szCs w:val="24"/>
+        </w:rPr>
+        <w:t>Tech Stack: JavaScript, HTML, CSS, Tailwind framework, Node, Express Framework,  Sequelize ORM, MySQL, Handlebars for templating.</w:t>
       </w:r>
     </w:p>
     <w:p>
       <w:pPr>
-        <w:pStyle w:val="ListParagraph"/>
-        <w:numPr>
-          <w:ilvl w:val="1"/>
-          <w:numId w:val="9"/>
-        </w:numPr>
         <w:tabs>
           <w:tab w:val="left" w:pos="-1080"/>
           <w:tab w:val="left" w:pos="-720"/>
@@ -1024,11 +1065,22 @@
           <w:tab w:val="left" w:pos="18000"/>
           <w:tab w:val="left" w:pos="18720"/>
         </w:tabs>
-        <w:rPr>
-          <w:sz w:val="24"/>
-          <w:szCs w:val="24"/>
-        </w:rPr>
-      </w:pPr>
+        <w:ind w:left="1080"/>
+        <w:rPr>
+          <w:sz w:val="24"/>
+          <w:szCs w:val="24"/>
+        </w:rPr>
+      </w:pPr>
+      <w:r>
+        <w:rPr>
+          <w:rFonts w:ascii="Segoe UI Symbol" w:hAnsi="Segoe UI Symbol" w:cs="Segoe UI Symbol"/>
+          <w:color w:val="000000"/>
+          <w:sz w:val="26"/>
+          <w:szCs w:val="26"/>
+          <w:shd w:val="clear" w:color="auto" w:fill="FFFFFF"/>
+        </w:rPr>
+        <w:t>➛</w:t>
+      </w:r>
       <w:r>
         <w:rPr>
           <w:sz w:val="24"/>
@@ -1036,33 +1088,15 @@
         </w:rPr>
         <w:t xml:space="preserve">Deployed on Heroku: </w:t>
       </w:r>
-      <w:hyperlink r:id="rId10" w:history="1">
-        <w:proofErr w:type="spellStart"/>
+      <w:hyperlink r:id="rId12" w:history="1">
         <w:r>
           <w:rPr>
             <w:rStyle w:val="Hyperlink"/>
             <w:sz w:val="24"/>
             <w:szCs w:val="24"/>
           </w:rPr>
-          <w:t>Everra</w:t>
+          <w:t>Everrands</w:t>
         </w:r>
-        <w:r>
-          <w:rPr>
-            <w:rStyle w:val="Hyperlink"/>
-            <w:sz w:val="24"/>
-            <w:szCs w:val="24"/>
-          </w:rPr>
-          <w:t>n</w:t>
-        </w:r>
-        <w:r>
-          <w:rPr>
-            <w:rStyle w:val="Hyperlink"/>
-            <w:sz w:val="24"/>
-            <w:szCs w:val="24"/>
-          </w:rPr>
-          <w:t>ds</w:t>
-        </w:r>
-        <w:proofErr w:type="spellEnd"/>
       </w:hyperlink>
     </w:p>
     <w:p>
@@ -2203,6 +2237,7 @@
     <w:lsdException w:name="Strong" w:qFormat="1"/>
     <w:lsdException w:name="Emphasis" w:qFormat="1"/>
     <w:lsdException w:name="HTML Keyboard" w:semiHidden="1" w:unhideWhenUsed="1"/>
+    <w:lsdException w:name="Normal Table" w:semiHidden="1" w:unhideWhenUsed="1"/>
     <w:lsdException w:name="annotation subject" w:semiHidden="1" w:unhideWhenUsed="1"/>
     <w:lsdException w:name="No List" w:semiHidden="1" w:unhideWhenUsed="1"/>
     <w:lsdException w:name="Outline List 1" w:semiHidden="1" w:unhideWhenUsed="1"/>
@@ -2245,8 +2280,11 @@
     <w:lsdException w:name="Table Contemporary" w:semiHidden="1" w:unhideWhenUsed="1"/>
     <w:lsdException w:name="Table Elegant" w:semiHidden="1" w:unhideWhenUsed="1"/>
     <w:lsdException w:name="Table Professional" w:semiHidden="1" w:unhideWhenUsed="1"/>
+    <w:lsdException w:name="Table Subtle 1" w:semiHidden="1" w:unhideWhenUsed="1"/>
     <w:lsdException w:name="Table Subtle 2" w:semiHidden="1" w:unhideWhenUsed="1"/>
     <w:lsdException w:name="Table Web 1" w:semiHidden="1" w:unhideWhenUsed="1"/>
+    <w:lsdException w:name="Table Web 2" w:semiHidden="1" w:unhideWhenUsed="1"/>
+    <w:lsdException w:name="Table Web 3" w:semiHidden="1" w:unhideWhenUsed="1"/>
     <w:lsdException w:name="Balloon Text" w:semiHidden="1" w:unhideWhenUsed="1"/>
     <w:lsdException w:name="Table Theme" w:semiHidden="1" w:unhideWhenUsed="1"/>
     <w:lsdException w:name="Placeholder Text" w:semiHidden="1" w:uiPriority="99"/>

</xml_diff>